<commit_message>
checking Tun Tun Kyaw
</commit_message>
<xml_diff>
--- a/AI_Traffic/11_Chapter2.docx
+++ b/AI_Traffic/11_Chapter2.docx
@@ -3558,7 +3558,29 @@
           <w:szCs w:val="24"/>
           <w:lang w:val="en-GB"/>
         </w:rPr>
-        <w:t xml:space="preserve">Along with well-established companies like Google, Yahoo, Microsoft, Intel, IBM, Sony, Honda, Toyota that employ the library, there are many startups such as Applied Minds, VideoSurf, and </w:t>
+        <w:t xml:space="preserve">Along with well-established companies like Google, Yahoo, Microsoft, Intel, IBM, Sony, Honda, Toyota that employ the library, there are many startups such as Applied Minds, </w:t>
+      </w:r>
+      <w:proofErr w:type="spellStart"/>
+      <w:r>
+        <w:rPr>
+          <w:rFonts w:ascii="Times New Roman" w:eastAsia="Times New Roman" w:hAnsi="Times New Roman" w:cs="Times New Roman"/>
+          <w:color w:val="000000"/>
+          <w:sz w:val="24"/>
+          <w:szCs w:val="24"/>
+          <w:lang w:val="en-GB"/>
+        </w:rPr>
+        <w:t>VideoSurf</w:t>
+      </w:r>
+      <w:proofErr w:type="spellEnd"/>
+      <w:r>
+        <w:rPr>
+          <w:rFonts w:ascii="Times New Roman" w:eastAsia="Times New Roman" w:hAnsi="Times New Roman" w:cs="Times New Roman"/>
+          <w:color w:val="000000"/>
+          <w:sz w:val="24"/>
+          <w:szCs w:val="24"/>
+          <w:lang w:val="en-GB"/>
+        </w:rPr>
+        <w:t xml:space="preserve">, and </w:t>
       </w:r>
       <w:proofErr w:type="spellStart"/>
       <w:r>
@@ -4159,7 +4181,15 @@
           <w:sz w:val="24"/>
           <w:szCs w:val="24"/>
         </w:rPr>
-        <w:t>he relation between process and its thread</w:t>
+        <w:t>he Relation between Process and its T</w:t>
+      </w:r>
+      <w:r>
+        <w:rPr>
+          <w:rFonts w:ascii="Times New Roman" w:eastAsia="Times New Roman" w:hAnsi="Times New Roman" w:cs="Times New Roman"/>
+          <w:sz w:val="24"/>
+          <w:szCs w:val="24"/>
+        </w:rPr>
+        <w:t>hread</w:t>
       </w:r>
     </w:p>
     <w:p>
@@ -4579,7 +4609,31 @@
           <w:sz w:val="24"/>
           <w:szCs w:val="24"/>
         </w:rPr>
-        <w:t>ultiple threads exist in memory</w:t>
+        <w:t>ultiple T</w:t>
+      </w:r>
+      <w:r>
+        <w:rPr>
+          <w:rFonts w:ascii="Times New Roman" w:eastAsia="Times New Roman" w:hAnsi="Times New Roman" w:cs="Times New Roman"/>
+          <w:sz w:val="24"/>
+          <w:szCs w:val="24"/>
+        </w:rPr>
+        <w:t xml:space="preserve">hreads </w:t>
+      </w:r>
+      <w:r>
+        <w:rPr>
+          <w:rFonts w:ascii="Times New Roman" w:eastAsia="Times New Roman" w:hAnsi="Times New Roman" w:cs="Times New Roman"/>
+          <w:sz w:val="24"/>
+          <w:szCs w:val="24"/>
+        </w:rPr>
+        <w:t>Exist in M</w:t>
+      </w:r>
+      <w:r>
+        <w:rPr>
+          <w:rFonts w:ascii="Times New Roman" w:eastAsia="Times New Roman" w:hAnsi="Times New Roman" w:cs="Times New Roman"/>
+          <w:sz w:val="24"/>
+          <w:szCs w:val="24"/>
+        </w:rPr>
+        <w:t>emory</w:t>
       </w:r>
     </w:p>
     <w:p>
@@ -6144,7 +6198,18 @@
           <w:szCs w:val="24"/>
           <w:lang w:val="en-GB"/>
         </w:rPr>
-        <w:t xml:space="preserve">  Different types of Arduino microcontroller boards</w:t>
+        <w:t xml:space="preserve">  Different types of Arduino Microcontroller B</w:t>
+      </w:r>
+      <w:bookmarkStart w:id="0" w:name="_GoBack"/>
+      <w:bookmarkEnd w:id="0"/>
+      <w:r>
+        <w:rPr>
+          <w:rFonts w:ascii="Times New Roman" w:eastAsia="Times New Roman" w:hAnsi="Times New Roman" w:cs="Times New Roman"/>
+          <w:sz w:val="24"/>
+          <w:szCs w:val="24"/>
+          <w:lang w:val="en-GB"/>
+        </w:rPr>
+        <w:t>oards</w:t>
       </w:r>
     </w:p>
     <w:p>
@@ -8234,15 +8299,7 @@
         </w:r>
       </w:hyperlink>
       <w:r>
-        <w:t xml:space="preserve"> model. The core of MySQL is MySQL server, which handles all of the database instructions (or commands). MySQL server is available as a separate program for </w:t>
-      </w:r>
-      <w:bookmarkStart w:id="0" w:name="_GoBack"/>
-      <w:r>
-        <w:t xml:space="preserve">use in a client-server networked environment </w:t>
-      </w:r>
-      <w:bookmarkEnd w:id="0"/>
-      <w:r>
-        <w:t>and as a library that can be embedded (or linked) into separates applications. MySQL operates along with several utility programs which support the administration of MySQL databases. Commands are sent to MySQL Server via the MySQL client, which is installed on a computer. MySQL was originally developed to handle large databases quickly. Although MySQL is typically installed on only one machine, it is able to send the database to multiple locations, as users are able to access it via different MySQL client interfaces. These interfaces send SQL statements to the server and then display the results.</w:t>
+        <w:t xml:space="preserve"> model. The core of MySQL is MySQL server, which handles all of the database instructions (or commands). MySQL server is available as a separate program for use in a client-server networked environment and as a library that can be embedded (or linked) into separates applications. MySQL operates along with several utility programs which support the administration of MySQL databases. Commands are sent to MySQL Server via the MySQL client, which is installed on a computer. MySQL was originally developed to handle large databases quickly. Although MySQL is typically installed on only one machine, it is able to send the database to multiple locations, as users are able to access it via different MySQL client interfaces. These interfaces send SQL statements to the server and then display the results.</w:t>
       </w:r>
     </w:p>
     <w:p>
@@ -8380,7 +8437,7 @@
             <w:sz w:val="24"/>
             <w:szCs w:val="24"/>
           </w:rPr>
-          <w:t>21</w:t>
+          <w:t>17</w:t>
         </w:r>
         <w:r>
           <w:rPr>
@@ -10915,6 +10972,7 @@
       <w:lang w:bidi="ar-SA"/>
     </w:rPr>
     <w:tblPr>
+      <w:tblInd w:w="0" w:type="dxa"/>
       <w:tblBorders>
         <w:top w:val="single" w:sz="4" w:space="0" w:color="000000"/>
         <w:left w:val="single" w:sz="4" w:space="0" w:color="000000"/>
@@ -10923,6 +10981,12 @@
         <w:insideH w:val="single" w:sz="4" w:space="0" w:color="000000"/>
         <w:insideV w:val="single" w:sz="4" w:space="0" w:color="000000"/>
       </w:tblBorders>
+      <w:tblCellMar>
+        <w:top w:w="0" w:type="dxa"/>
+        <w:left w:w="108" w:type="dxa"/>
+        <w:bottom w:w="0" w:type="dxa"/>
+        <w:right w:w="108" w:type="dxa"/>
+      </w:tblCellMar>
     </w:tblPr>
   </w:style>
   <w:style w:type="table" w:styleId="TableGrid">
@@ -10934,6 +10998,7 @@
       <w:spacing w:after="0" w:line="240" w:lineRule="auto"/>
     </w:pPr>
     <w:tblPr>
+      <w:tblInd w:w="0" w:type="dxa"/>
       <w:tblBorders>
         <w:top w:val="single" w:sz="4" w:space="0" w:color="auto"/>
         <w:left w:val="single" w:sz="4" w:space="0" w:color="auto"/>
@@ -10942,6 +11007,12 @@
         <w:insideH w:val="single" w:sz="4" w:space="0" w:color="auto"/>
         <w:insideV w:val="single" w:sz="4" w:space="0" w:color="auto"/>
       </w:tblBorders>
+      <w:tblCellMar>
+        <w:top w:w="0" w:type="dxa"/>
+        <w:left w:w="108" w:type="dxa"/>
+        <w:bottom w:w="0" w:type="dxa"/>
+        <w:right w:w="108" w:type="dxa"/>
+      </w:tblCellMar>
     </w:tblPr>
   </w:style>
   <w:style w:type="character" w:styleId="Strong">
@@ -11424,6 +11495,7 @@
       <w:lang w:bidi="ar-SA"/>
     </w:rPr>
     <w:tblPr>
+      <w:tblInd w:w="0" w:type="dxa"/>
       <w:tblBorders>
         <w:top w:val="single" w:sz="4" w:space="0" w:color="000000"/>
         <w:left w:val="single" w:sz="4" w:space="0" w:color="000000"/>
@@ -11432,6 +11504,12 @@
         <w:insideH w:val="single" w:sz="4" w:space="0" w:color="000000"/>
         <w:insideV w:val="single" w:sz="4" w:space="0" w:color="000000"/>
       </w:tblBorders>
+      <w:tblCellMar>
+        <w:top w:w="0" w:type="dxa"/>
+        <w:left w:w="108" w:type="dxa"/>
+        <w:bottom w:w="0" w:type="dxa"/>
+        <w:right w:w="108" w:type="dxa"/>
+      </w:tblCellMar>
     </w:tblPr>
   </w:style>
   <w:style w:type="table" w:styleId="TableGrid">
@@ -11443,6 +11521,7 @@
       <w:spacing w:after="0" w:line="240" w:lineRule="auto"/>
     </w:pPr>
     <w:tblPr>
+      <w:tblInd w:w="0" w:type="dxa"/>
       <w:tblBorders>
         <w:top w:val="single" w:sz="4" w:space="0" w:color="auto"/>
         <w:left w:val="single" w:sz="4" w:space="0" w:color="auto"/>
@@ -11451,6 +11530,12 @@
         <w:insideH w:val="single" w:sz="4" w:space="0" w:color="auto"/>
         <w:insideV w:val="single" w:sz="4" w:space="0" w:color="auto"/>
       </w:tblBorders>
+      <w:tblCellMar>
+        <w:top w:w="0" w:type="dxa"/>
+        <w:left w:w="108" w:type="dxa"/>
+        <w:bottom w:w="0" w:type="dxa"/>
+        <w:right w:w="108" w:type="dxa"/>
+      </w:tblCellMar>
     </w:tblPr>
   </w:style>
   <w:style w:type="character" w:styleId="Strong">
@@ -11786,7 +11871,7 @@
 </file>
 
 <file path=customXml/itemProps1.xml><?xml version="1.0" encoding="utf-8"?>
-<ds:datastoreItem xmlns:ds="http://schemas.openxmlformats.org/officeDocument/2006/customXml" ds:itemID="{3EC12DA7-8A40-4481-BA4B-13675D075843}">
+<ds:datastoreItem xmlns:ds="http://schemas.openxmlformats.org/officeDocument/2006/customXml" ds:itemID="{3C328069-F7B4-4606-8E3C-239374C98DF6}">
   <ds:schemaRefs>
     <ds:schemaRef ds:uri="http://schemas.openxmlformats.org/officeDocument/2006/bibliography"/>
   </ds:schemaRefs>

</xml_diff>